<commit_message>
Modifying Files to the Folder
</commit_message>
<xml_diff>
--- a/Assignment_1/Submission_Details.docx
+++ b/Assignment_1/Submission_Details.docx
@@ -31,7 +31,7 @@
           <w:shd w:val="clear" w:color="auto" w:fill="FFFFFF"/>
         </w:rPr>
       </w:pPr>
-      <w:hyperlink r:id="rId5" w:history="1">
+      <w:hyperlink r:id="rId5" w:anchor="0" w:tgtFrame="_blank" w:tooltip="https://codelabs-preview.appspot.com/?file_id=1ncho1k1b2rsvclpmadtkfhbuhm2cur7lldlrxcyr90s#0" w:history="1">
         <w:r>
           <w:rPr>
             <w:rStyle w:val="Hyperlink"/>
@@ -145,17 +145,7 @@
           <w:szCs w:val="21"/>
           <w:shd w:val="clear" w:color="auto" w:fill="FFFFFF"/>
         </w:rPr>
-        <w:t>Pre</w:t>
-      </w:r>
-      <w:r>
-        <w:rPr>
-          <w:rFonts w:ascii="Arial" w:hAnsi="Arial" w:cs="Arial"/>
-          <w:color w:val="000000"/>
-          <w:sz w:val="21"/>
-          <w:szCs w:val="21"/>
-          <w:shd w:val="clear" w:color="auto" w:fill="FFFFFF"/>
-        </w:rPr>
-        <w:t>-</w:t>
+        <w:t>Pre-</w:t>
       </w:r>
       <w:proofErr w:type="gramStart"/>
       <w:r>
@@ -174,7 +164,6 @@
       <w:pPr>
         <w:pStyle w:val="ListParagraph"/>
       </w:pPr>
-      <w:proofErr w:type="spellStart"/>
       <w:r>
         <w:rPr>
           <w:rFonts w:ascii="Arial" w:hAnsi="Arial" w:cs="Arial"/>
@@ -183,9 +172,8 @@
           <w:szCs w:val="21"/>
           <w:shd w:val="clear" w:color="auto" w:fill="FFFFFF"/>
         </w:rPr>
-        <w:t>xsv</w:t>
-      </w:r>
-      <w:proofErr w:type="spellEnd"/>
+        <w:t>XSV</w:t>
+      </w:r>
       <w:r>
         <w:rPr>
           <w:rFonts w:ascii="Arial" w:hAnsi="Arial" w:cs="Arial"/>
@@ -224,17 +212,16 @@
         </w:rPr>
         <w:t>Python - </w:t>
       </w:r>
-      <w:hyperlink r:id="rId9" w:tgtFrame="_blank" w:history="1">
+      <w:hyperlink r:id="rId9" w:tgtFrame="_blank" w:tooltip="https://tinyurl.com/pythoncode1" w:history="1">
         <w:r>
           <w:rPr>
             <w:rStyle w:val="Hyperlink"/>
             <w:rFonts w:ascii="Arial" w:hAnsi="Arial" w:cs="Arial"/>
-            <w:color w:val="1A73E8"/>
             <w:sz w:val="21"/>
             <w:szCs w:val="21"/>
             <w:shd w:val="clear" w:color="auto" w:fill="FFFFFF"/>
           </w:rPr>
-          <w:t>https://tinyurl.com/pythoncde1</w:t>
+          <w:t>https://tinyurl.com/pythoncode1</w:t>
         </w:r>
       </w:hyperlink>
     </w:p>
@@ -248,11 +235,20 @@
       </w:pPr>
       <w:proofErr w:type="spellStart"/>
       <w:r>
-        <w:t>UploadingtoSnowflake</w:t>
+        <w:t>Uploadingt</w:t>
       </w:r>
       <w:proofErr w:type="spellEnd"/>
       <w:r>
-        <w:t>:</w:t>
+        <w:t xml:space="preserve"> t</w:t>
+      </w:r>
+      <w:r>
+        <w:t>o</w:t>
+      </w:r>
+      <w:r>
+        <w:t xml:space="preserve"> </w:t>
+      </w:r>
+      <w:r>
+        <w:t>Snowflake:</w:t>
       </w:r>
       <w:r>
         <w:t xml:space="preserve"> </w:t>
@@ -287,26 +283,33 @@
     <w:p>
       <w:pPr>
         <w:pStyle w:val="ListParagraph"/>
-      </w:pPr>
-      <w:proofErr w:type="spellStart"/>
-      <w:r>
-        <w:t>PythonFile</w:t>
-      </w:r>
-      <w:proofErr w:type="spellEnd"/>
-      <w:r>
-        <w:t xml:space="preserve">: </w:t>
-      </w:r>
-      <w:hyperlink r:id="rId11" w:tgtFrame="_blank" w:history="1">
+        <w:rPr>
+          <w:rStyle w:val="Hyperlink"/>
+          <w:rFonts w:ascii="Arial" w:hAnsi="Arial" w:cs="Arial"/>
+          <w:sz w:val="21"/>
+          <w:szCs w:val="21"/>
+          <w:shd w:val="clear" w:color="auto" w:fill="FFFFFF"/>
+        </w:rPr>
+      </w:pPr>
+      <w:r>
+        <w:t>Python</w:t>
+      </w:r>
+      <w:r>
+        <w:t xml:space="preserve"> </w:t>
+      </w:r>
+      <w:r>
+        <w:t xml:space="preserve">File: </w:t>
+      </w:r>
+      <w:hyperlink r:id="rId11" w:tgtFrame="_blank" w:tooltip="https://tinyurl.com/pythoncode1" w:history="1">
         <w:r>
           <w:rPr>
             <w:rStyle w:val="Hyperlink"/>
             <w:rFonts w:ascii="Arial" w:hAnsi="Arial" w:cs="Arial"/>
-            <w:color w:val="1A73E8"/>
             <w:sz w:val="21"/>
             <w:szCs w:val="21"/>
             <w:shd w:val="clear" w:color="auto" w:fill="FFFFFF"/>
           </w:rPr>
-          <w:t>https://tinyurl.com/pythoncde1</w:t>
+          <w:t>https://tinyurl.com/pythoncode1</w:t>
         </w:r>
       </w:hyperlink>
     </w:p>
@@ -924,6 +927,18 @@
       <w:contextualSpacing/>
     </w:pPr>
   </w:style>
+  <w:style w:type="character" w:styleId="FollowedHyperlink">
+    <w:name w:val="FollowedHyperlink"/>
+    <w:basedOn w:val="DefaultParagraphFont"/>
+    <w:uiPriority w:val="99"/>
+    <w:semiHidden/>
+    <w:unhideWhenUsed/>
+    <w:rsid w:val="000B06EB"/>
+    <w:rPr>
+      <w:color w:val="954F72" w:themeColor="followedHyperlink"/>
+      <w:u w:val="single"/>
+    </w:rPr>
+  </w:style>
 </w:styles>
 </file>
 

</xml_diff>